<commit_message>
264. tambah ayat versi arab
</commit_message>
<xml_diff>
--- a/docx/264. ZAMAN SEMAKIN BURUK.docx
+++ b/docx/264. ZAMAN SEMAKIN BURUK.docx
@@ -25,10 +25,83 @@
           <w:sz w:val="24"/>
           <w:shd w:fill="auto" w:val="clear"/>
         </w:rPr>
-        <w:t xml:space="preserve">264. ZAMAN SEMAKIN BURUK?</w:t>
+        <w:t xml:space="preserve">264</w:t>
+      </w:r>
+      <w:r>
+        <w:rPr>
+          <w:rFonts w:ascii="Calibri" w:hAnsi="Calibri" w:cs="Calibri" w:eastAsia="Calibri"/>
+          <w:color w:val="auto"/>
+          <w:spacing w:val="0"/>
+          <w:position w:val="0"/>
+          <w:sz w:val="24"/>
+          <w:shd w:fill="auto" w:val="clear"/>
+        </w:rPr>
+        <w:t xml:space="preserve">. ZAMAN SEMAKIN BURUK?</w:t>
+      </w:r>
+      <w:r>
+        <w:rPr>
+          <w:rFonts w:ascii="Calibri" w:hAnsi="Calibri" w:cs="Calibri" w:eastAsia="Calibri"/>
+          <w:color w:val="auto"/>
+          <w:spacing w:val="0"/>
+          <w:position w:val="0"/>
+          <w:sz w:val="24"/>
+          <w:shd w:fill="auto" w:val="clear"/>
+        </w:rPr>
         <w:br/>
-        <w:t xml:space="preserve">BAB 10 | BERSEGERA MENGERJAKAN KEBAIKAN</w:t>
+      </w:r>
+      <w:r>
+        <w:rPr>
+          <w:rFonts w:ascii="Calibri" w:hAnsi="Calibri" w:cs="Calibri" w:eastAsia="Calibri"/>
+          <w:color w:val="auto"/>
+          <w:spacing w:val="0"/>
+          <w:position w:val="0"/>
+          <w:sz w:val="24"/>
+          <w:shd w:fill="auto" w:val="clear"/>
+        </w:rPr>
+        <w:t xml:space="preserve">BAB </w:t>
+      </w:r>
+      <w:r>
+        <w:rPr>
+          <w:rFonts w:ascii="Calibri" w:hAnsi="Calibri" w:cs="Calibri" w:eastAsia="Calibri"/>
+          <w:color w:val="auto"/>
+          <w:spacing w:val="0"/>
+          <w:position w:val="0"/>
+          <w:sz w:val="24"/>
+          <w:shd w:fill="auto" w:val="clear"/>
+        </w:rPr>
+        <w:t xml:space="preserve">10 </w:t>
+      </w:r>
+      <w:r>
+        <w:rPr>
+          <w:rFonts w:ascii="Calibri" w:hAnsi="Calibri" w:cs="Calibri" w:eastAsia="Calibri"/>
+          <w:color w:val="auto"/>
+          <w:spacing w:val="0"/>
+          <w:position w:val="0"/>
+          <w:sz w:val="24"/>
+          <w:shd w:fill="auto" w:val="clear"/>
+        </w:rPr>
+        <w:t xml:space="preserve">| BERSEGERA MENGERJAKAN KEBAIKAN</w:t>
+      </w:r>
+      <w:r>
+        <w:rPr>
+          <w:rFonts w:ascii="Calibri" w:hAnsi="Calibri" w:cs="Calibri" w:eastAsia="Calibri"/>
+          <w:color w:val="auto"/>
+          <w:spacing w:val="0"/>
+          <w:position w:val="0"/>
+          <w:sz w:val="24"/>
+          <w:shd w:fill="auto" w:val="clear"/>
+        </w:rPr>
         <w:br/>
+      </w:r>
+      <w:r>
+        <w:rPr>
+          <w:rFonts w:ascii="Calibri" w:hAnsi="Calibri" w:cs="Calibri" w:eastAsia="Calibri"/>
+          <w:color w:val="auto"/>
+          <w:spacing w:val="0"/>
+          <w:position w:val="0"/>
+          <w:sz w:val="24"/>
+          <w:shd w:fill="auto" w:val="clear"/>
+        </w:rPr>
         <w:t xml:space="preserve">video: </w:t>
       </w:r>
       <w:hyperlink xmlns:r="http://schemas.openxmlformats.org/officeDocument/2006/relationships" r:id="docRId0">
@@ -42,7 +115,55 @@
             <w:u w:val="single"/>
             <w:shd w:fill="auto" w:val="clear"/>
           </w:rPr>
-          <w:t xml:space="preserve">https://www.youtube.com/watch?v=6LOsjQSj5yY</w:t>
+          <w:t xml:space="preserve">https://www.youtube.com/watch?v=</w:t>
+        </w:r>
+        <w:r>
+          <w:rPr>
+            <w:rFonts w:ascii="Calibri" w:hAnsi="Calibri" w:cs="Calibri" w:eastAsia="Calibri"/>
+            <w:color w:val="0000FF"/>
+            <w:spacing w:val="0"/>
+            <w:position w:val="0"/>
+            <w:sz w:val="24"/>
+            <w:u w:val="single"/>
+            <w:shd w:fill="auto" w:val="clear"/>
+          </w:rPr>
+          <w:t xml:space="preserve">6</w:t>
+        </w:r>
+        <w:r>
+          <w:rPr>
+            <w:rFonts w:ascii="Calibri" w:hAnsi="Calibri" w:cs="Calibri" w:eastAsia="Calibri"/>
+            <w:color w:val="0000FF"/>
+            <w:spacing w:val="0"/>
+            <w:position w:val="0"/>
+            <w:sz w:val="24"/>
+            <w:u w:val="single"/>
+            <w:shd w:fill="auto" w:val="clear"/>
+          </w:rPr>
+          <w:t xml:space="preserve">LOsjQSj</w:t>
+        </w:r>
+        <w:r>
+          <w:rPr>
+            <w:rFonts w:ascii="Calibri" w:hAnsi="Calibri" w:cs="Calibri" w:eastAsia="Calibri"/>
+            <w:color w:val="0000FF"/>
+            <w:spacing w:val="0"/>
+            <w:position w:val="0"/>
+            <w:sz w:val="24"/>
+            <w:u w:val="single"/>
+            <w:shd w:fill="auto" w:val="clear"/>
+          </w:rPr>
+          <w:t xml:space="preserve">5</w:t>
+        </w:r>
+        <w:r>
+          <w:rPr>
+            <w:rFonts w:ascii="Calibri" w:hAnsi="Calibri" w:cs="Calibri" w:eastAsia="Calibri"/>
+            <w:color w:val="0000FF"/>
+            <w:spacing w:val="0"/>
+            <w:position w:val="0"/>
+            <w:sz w:val="24"/>
+            <w:u w:val="single"/>
+            <w:shd w:fill="auto" w:val="clear"/>
+          </w:rPr>
+          <w:t xml:space="preserve">yY</w:t>
         </w:r>
       </w:hyperlink>
     </w:p>
@@ -96,7 +217,27 @@
           <w:shd w:fill="auto" w:val="clear"/>
         </w:rPr>
         <w:t xml:space="preserve">anas bin malik</w:t>
+      </w:r>
+      <w:r>
+        <w:rPr>
+          <w:rFonts w:ascii="Calibri" w:hAnsi="Calibri" w:cs="Calibri" w:eastAsia="Calibri"/>
+          <w:color w:val="auto"/>
+          <w:spacing w:val="0"/>
+          <w:position w:val="0"/>
+          <w:sz w:val="24"/>
+          <w:shd w:fill="auto" w:val="clear"/>
+        </w:rPr>
         <w:br/>
+      </w:r>
+      <w:r>
+        <w:rPr>
+          <w:rFonts w:ascii="Calibri" w:hAnsi="Calibri" w:cs="Calibri" w:eastAsia="Calibri"/>
+          <w:color w:val="auto"/>
+          <w:spacing w:val="0"/>
+          <w:position w:val="0"/>
+          <w:sz w:val="24"/>
+          <w:shd w:fill="auto" w:val="clear"/>
+        </w:rPr>
         <w:t xml:space="preserve">sabar, karena tidak datang sebuah zaman yang lebih buruk daripada sebelumnya, hingga akhir zaman</w:t>
       </w:r>
     </w:p>
@@ -201,118 +342,354 @@
           <w:sz w:val="24"/>
           <w:shd w:fill="auto" w:val="clear"/>
         </w:rPr>
-        <w:t xml:space="preserve">ali imran:200</w:t>
+        <w:t xml:space="preserve">ali imran: </w:t>
+      </w:r>
+      <w:r>
+        <w:rPr>
+          <w:rFonts w:ascii="Calibri" w:hAnsi="Calibri" w:cs="Calibri" w:eastAsia="Calibri"/>
+          <w:color w:val="auto"/>
+          <w:spacing w:val="0"/>
+          <w:position w:val="0"/>
+          <w:sz w:val="24"/>
+          <w:shd w:fill="auto" w:val="clear"/>
+        </w:rPr>
+        <w:t xml:space="preserve">200</w:t>
+      </w:r>
+    </w:p>
+    <w:p>
+      <w:pPr>
+        <w:spacing w:before="0" w:after="200" w:line="276"/>
+        <w:ind w:right="0" w:left="0" w:firstLine="0"/>
+        <w:jc w:val="right"/>
+        <w:rPr>
+          <w:rFonts w:ascii="Calibri" w:hAnsi="Calibri" w:cs="Calibri" w:eastAsia="Calibri"/>
+          <w:color w:val="auto"/>
+          <w:spacing w:val="0"/>
+          <w:position w:val="0"/>
+          <w:sz w:val="24"/>
+          <w:shd w:fill="auto" w:val="clear"/>
+        </w:rPr>
+      </w:pPr>
+      <w:r>
+        <w:rPr>
+          <w:rFonts w:ascii="Calibri" w:hAnsi="Calibri" w:cs="Calibri" w:eastAsia="Calibri"/>
+          <w:color w:val="auto"/>
+          <w:spacing w:val="0"/>
+          <w:position w:val="0"/>
+          <w:sz w:val="24"/>
+          <w:shd w:fill="auto" w:val="clear"/>
+        </w:rPr>
+        <w:t xml:space="preserve">يَـٰٓأَيُّهَا </w:t>
+      </w:r>
+      <w:r>
+        <w:rPr>
+          <w:rFonts w:ascii="Calibri" w:hAnsi="Calibri" w:cs="Calibri" w:eastAsia="Calibri"/>
+          <w:color w:val="auto"/>
+          <w:spacing w:val="0"/>
+          <w:position w:val="0"/>
+          <w:sz w:val="24"/>
+          <w:shd w:fill="auto" w:val="clear"/>
+        </w:rPr>
+        <w:t xml:space="preserve">ٱلَّذِينَ ءَامَنُوا۟ ٱصْبِرُوا۟ وَصَابِرُوا۟ وَرَابِطُوا۟ وَٱتَّقُوا۟ ٱللَّهَ لَعَلَّكُمْ تُفْلِحُونَ</w:t>
+      </w:r>
+    </w:p>
+    <w:p>
+      <w:pPr>
+        <w:spacing w:before="0" w:after="200" w:line="276"/>
+        <w:ind w:right="0" w:left="0" w:firstLine="0"/>
+        <w:jc w:val="left"/>
+        <w:rPr>
+          <w:rFonts w:ascii="Calibri" w:hAnsi="Calibri" w:cs="Calibri" w:eastAsia="Calibri"/>
+          <w:color w:val="auto"/>
+          <w:spacing w:val="0"/>
+          <w:position w:val="0"/>
+          <w:sz w:val="24"/>
+          <w:shd w:fill="auto" w:val="clear"/>
+        </w:rPr>
+      </w:pPr>
+      <w:r>
+        <w:rPr>
+          <w:rFonts w:ascii="Calibri" w:hAnsi="Calibri" w:cs="Calibri" w:eastAsia="Calibri"/>
+          <w:color w:val="auto"/>
+          <w:spacing w:val="0"/>
+          <w:position w:val="0"/>
+          <w:sz w:val="24"/>
+          <w:shd w:fill="auto" w:val="clear"/>
+        </w:rPr>
+        <w:t xml:space="preserve">wahai orang-orang yang beriman, bersabarlah kamu dan kuatkanlah kesabaranmu dan tetaplah bersiap siaga (di perbatasan negerimu) dan bertakwalah kepada Allah, supaya kamu beruntung</w:t>
+      </w:r>
+    </w:p>
+    <w:p>
+      <w:pPr>
+        <w:spacing w:before="0" w:after="200" w:line="276"/>
+        <w:ind w:right="0" w:left="0" w:firstLine="0"/>
+        <w:jc w:val="left"/>
+        <w:rPr>
+          <w:rFonts w:ascii="Calibri" w:hAnsi="Calibri" w:cs="Calibri" w:eastAsia="Calibri"/>
+          <w:color w:val="auto"/>
+          <w:spacing w:val="0"/>
+          <w:position w:val="0"/>
+          <w:sz w:val="24"/>
+          <w:shd w:fill="auto" w:val="clear"/>
+        </w:rPr>
+      </w:pPr>
+      <w:r>
+        <w:rPr>
+          <w:rFonts w:ascii="Calibri" w:hAnsi="Calibri" w:cs="Calibri" w:eastAsia="Calibri"/>
+          <w:color w:val="auto"/>
+          <w:spacing w:val="0"/>
+          <w:position w:val="0"/>
+          <w:sz w:val="24"/>
+          <w:shd w:fill="auto" w:val="clear"/>
+        </w:rPr>
+        <w:t xml:space="preserve">ar rum: </w:t>
+      </w:r>
+      <w:r>
+        <w:rPr>
+          <w:rFonts w:ascii="Calibri" w:hAnsi="Calibri" w:cs="Calibri" w:eastAsia="Calibri"/>
+          <w:color w:val="auto"/>
+          <w:spacing w:val="0"/>
+          <w:position w:val="0"/>
+          <w:sz w:val="24"/>
+          <w:shd w:fill="auto" w:val="clear"/>
+        </w:rPr>
+        <w:t xml:space="preserve">60</w:t>
+      </w:r>
+    </w:p>
+    <w:p>
+      <w:pPr>
+        <w:spacing w:before="0" w:after="200" w:line="276"/>
+        <w:ind w:right="0" w:left="0" w:firstLine="0"/>
+        <w:jc w:val="right"/>
+        <w:rPr>
+          <w:rFonts w:ascii="Calibri" w:hAnsi="Calibri" w:cs="Calibri" w:eastAsia="Calibri"/>
+          <w:color w:val="auto"/>
+          <w:spacing w:val="0"/>
+          <w:position w:val="0"/>
+          <w:sz w:val="24"/>
+          <w:shd w:fill="auto" w:val="clear"/>
+        </w:rPr>
+      </w:pPr>
+      <w:r>
+        <w:rPr>
+          <w:rFonts w:ascii="Calibri" w:hAnsi="Calibri" w:cs="Calibri" w:eastAsia="Calibri"/>
+          <w:color w:val="auto"/>
+          <w:spacing w:val="0"/>
+          <w:position w:val="0"/>
+          <w:sz w:val="24"/>
+          <w:shd w:fill="auto" w:val="clear"/>
+        </w:rPr>
+        <w:t xml:space="preserve">فَ</w:t>
+      </w:r>
+      <w:r>
+        <w:rPr>
+          <w:rFonts w:ascii="Calibri" w:hAnsi="Calibri" w:cs="Calibri" w:eastAsia="Calibri"/>
+          <w:color w:val="auto"/>
+          <w:spacing w:val="0"/>
+          <w:position w:val="0"/>
+          <w:sz w:val="24"/>
+          <w:shd w:fill="auto" w:val="clear"/>
+        </w:rPr>
+        <w:t xml:space="preserve">ٱصْبِرْ إِنَّ وَعْدَ ٱللَّهِ حَقٌّۭ ۖ وَلَا يَسْتَخِفَّنَّكَ ٱلَّذِينَ لَا يُوقِنُونَ</w:t>
+      </w:r>
+    </w:p>
+    <w:p>
+      <w:pPr>
+        <w:spacing w:before="0" w:after="200" w:line="276"/>
+        <w:ind w:right="0" w:left="0" w:firstLine="0"/>
+        <w:jc w:val="left"/>
+        <w:rPr>
+          <w:rFonts w:ascii="Calibri" w:hAnsi="Calibri" w:cs="Calibri" w:eastAsia="Calibri"/>
+          <w:color w:val="auto"/>
+          <w:spacing w:val="0"/>
+          <w:position w:val="0"/>
+          <w:sz w:val="24"/>
+          <w:shd w:fill="auto" w:val="clear"/>
+        </w:rPr>
+      </w:pPr>
+      <w:r>
+        <w:rPr>
+          <w:rFonts w:ascii="Calibri" w:hAnsi="Calibri" w:cs="Calibri" w:eastAsia="Calibri"/>
+          <w:color w:val="auto"/>
+          <w:spacing w:val="0"/>
+          <w:position w:val="0"/>
+          <w:sz w:val="24"/>
+          <w:shd w:fill="auto" w:val="clear"/>
+        </w:rPr>
+        <w:t xml:space="preserve">dan bersabarlah kamu, sesungguhnya janji Allah adalah benar dan sekali-kali janganlah orang-orang yang tidak menyakini (kebenaran ayat-ayat Allah) itu menggelisahkan kamu.</w:t>
+      </w:r>
+    </w:p>
+    <w:p>
+      <w:pPr>
+        <w:spacing w:before="0" w:after="200" w:line="276"/>
+        <w:ind w:right="0" w:left="0" w:firstLine="0"/>
+        <w:jc w:val="left"/>
+        <w:rPr>
+          <w:rFonts w:ascii="Calibri" w:hAnsi="Calibri" w:cs="Calibri" w:eastAsia="Calibri"/>
+          <w:color w:val="auto"/>
+          <w:spacing w:val="0"/>
+          <w:position w:val="0"/>
+          <w:sz w:val="24"/>
+          <w:shd w:fill="auto" w:val="clear"/>
+        </w:rPr>
+      </w:pPr>
+      <w:r>
+        <w:rPr>
+          <w:rFonts w:ascii="Calibri" w:hAnsi="Calibri" w:cs="Calibri" w:eastAsia="Calibri"/>
+          <w:color w:val="auto"/>
+          <w:spacing w:val="0"/>
+          <w:position w:val="0"/>
+          <w:sz w:val="24"/>
+          <w:shd w:fill="auto" w:val="clear"/>
+        </w:rPr>
+        <w:t xml:space="preserve">hidup itu berputar begitu pun zaman,</w:t>
+      </w:r>
+    </w:p>
+    <w:p>
+      <w:pPr>
+        <w:spacing w:before="0" w:after="200" w:line="276"/>
+        <w:ind w:right="0" w:left="0" w:firstLine="0"/>
+        <w:jc w:val="left"/>
+        <w:rPr>
+          <w:rFonts w:ascii="Calibri" w:hAnsi="Calibri" w:cs="Calibri" w:eastAsia="Calibri"/>
+          <w:color w:val="auto"/>
+          <w:spacing w:val="0"/>
+          <w:position w:val="0"/>
+          <w:sz w:val="24"/>
+          <w:shd w:fill="auto" w:val="clear"/>
+        </w:rPr>
+      </w:pPr>
+      <w:r>
+        <w:rPr>
+          <w:rFonts w:ascii="Calibri" w:hAnsi="Calibri" w:cs="Calibri" w:eastAsia="Calibri"/>
+          <w:color w:val="auto"/>
+          <w:spacing w:val="0"/>
+          <w:position w:val="0"/>
+          <w:sz w:val="24"/>
+          <w:shd w:fill="auto" w:val="clear"/>
+        </w:rPr>
+        <w:t xml:space="preserve">ali imran: </w:t>
+      </w:r>
+      <w:r>
+        <w:rPr>
+          <w:rFonts w:ascii="Calibri" w:hAnsi="Calibri" w:cs="Calibri" w:eastAsia="Calibri"/>
+          <w:color w:val="auto"/>
+          <w:spacing w:val="0"/>
+          <w:position w:val="0"/>
+          <w:sz w:val="24"/>
+          <w:shd w:fill="auto" w:val="clear"/>
+        </w:rPr>
+        <w:t xml:space="preserve">140</w:t>
+      </w:r>
+    </w:p>
+    <w:p>
+      <w:pPr>
+        <w:spacing w:before="0" w:after="200" w:line="276"/>
+        <w:ind w:right="0" w:left="0" w:firstLine="0"/>
+        <w:jc w:val="right"/>
+        <w:rPr>
+          <w:rFonts w:ascii="Calibri" w:hAnsi="Calibri" w:cs="Calibri" w:eastAsia="Calibri"/>
+          <w:color w:val="auto"/>
+          <w:spacing w:val="0"/>
+          <w:position w:val="0"/>
+          <w:sz w:val="24"/>
+          <w:shd w:fill="auto" w:val="clear"/>
+        </w:rPr>
+      </w:pPr>
+      <w:r>
+        <w:rPr>
+          <w:rFonts w:ascii="Calibri" w:hAnsi="Calibri" w:cs="Calibri" w:eastAsia="Calibri"/>
+          <w:color w:val="auto"/>
+          <w:spacing w:val="0"/>
+          <w:position w:val="0"/>
+          <w:sz w:val="24"/>
+          <w:shd w:fill="auto" w:val="clear"/>
+        </w:rPr>
+        <w:t xml:space="preserve">إِن يَمْسَسْكُمْ قَرْحٌ</w:t>
+      </w:r>
+      <w:r>
+        <w:rPr>
+          <w:rFonts w:ascii="Calibri" w:hAnsi="Calibri" w:cs="Calibri" w:eastAsia="Calibri"/>
+          <w:color w:val="auto"/>
+          <w:spacing w:val="0"/>
+          <w:position w:val="0"/>
+          <w:sz w:val="24"/>
+          <w:shd w:fill="auto" w:val="clear"/>
+        </w:rPr>
+        <w:t xml:space="preserve">ۭ فَقَدْ مَسَّ ٱلْقَوْمَ قَرْحٌۭ مِّثْلُهُۥ ۚ وَتِلْكَ ٱلْأَيَّامُ نُدَاوِلُهَا بَيْنَ ٱلنَّاسِ وَلِيَعْلَمَ ٱللَّهُ ٱلَّذِينَ ءَامَنُوا۟ وَيَتَّخِذَ مِنكُمْ شُهَدَآءَ ۗ وَٱللَّهُ لَا يُحِبُّ ٱلظَّـٰلِمِينَ</w:t>
+      </w:r>
+    </w:p>
+    <w:p>
+      <w:pPr>
+        <w:spacing w:before="0" w:after="200" w:line="276"/>
+        <w:ind w:right="0" w:left="0" w:firstLine="0"/>
+        <w:jc w:val="left"/>
+        <w:rPr>
+          <w:rFonts w:ascii="Calibri" w:hAnsi="Calibri" w:cs="Calibri" w:eastAsia="Calibri"/>
+          <w:color w:val="auto"/>
+          <w:spacing w:val="0"/>
+          <w:position w:val="0"/>
+          <w:sz w:val="24"/>
+          <w:shd w:fill="auto" w:val="clear"/>
+        </w:rPr>
+      </w:pPr>
+      <w:r>
+        <w:rPr>
+          <w:rFonts w:ascii="Calibri" w:hAnsi="Calibri" w:cs="Calibri" w:eastAsia="Calibri"/>
+          <w:color w:val="auto"/>
+          <w:spacing w:val="0"/>
+          <w:position w:val="0"/>
+          <w:sz w:val="24"/>
+          <w:shd w:fill="auto" w:val="clear"/>
+        </w:rPr>
+        <w:t xml:space="preserve">Jika kamu (pada perang Uhud) mendapat luka, maka mereka pun (pada perang Badar) mendapat luka yang serupa. Dan masa (kejayaan dan kehancuran) itu, Kami pergilirkan di antara manusia (agar mereka mendapat pelajaran), dan agar Allah membedakan orang-orang yang beriman (dengan orang-orang kafir) dan agar sebagian kamu dijadikan-Nya (gugur sebagai) syuhada. Dan Allah tidak menyukai orang-orang zalim,</w:t>
+      </w:r>
+    </w:p>
+    <w:p>
+      <w:pPr>
+        <w:spacing w:before="0" w:after="200" w:line="276"/>
+        <w:ind w:right="0" w:left="0" w:firstLine="0"/>
+        <w:jc w:val="left"/>
+        <w:rPr>
+          <w:rFonts w:ascii="Calibri" w:hAnsi="Calibri" w:cs="Calibri" w:eastAsia="Calibri"/>
+          <w:color w:val="auto"/>
+          <w:spacing w:val="0"/>
+          <w:position w:val="0"/>
+          <w:sz w:val="24"/>
+          <w:shd w:fill="auto" w:val="clear"/>
+        </w:rPr>
+      </w:pPr>
+      <w:r>
+        <w:rPr>
+          <w:rFonts w:ascii="Calibri" w:hAnsi="Calibri" w:cs="Calibri" w:eastAsia="Calibri"/>
+          <w:color w:val="auto"/>
+          <w:spacing w:val="0"/>
+          <w:position w:val="0"/>
+          <w:sz w:val="24"/>
+          <w:shd w:fill="auto" w:val="clear"/>
+        </w:rPr>
+        <w:t xml:space="preserve">apa maksud "tidak datang zaman yang lebih buruk daripada sebelumnya"  ?</w:t>
+      </w:r>
+      <w:r>
+        <w:rPr>
+          <w:rFonts w:ascii="Calibri" w:hAnsi="Calibri" w:cs="Calibri" w:eastAsia="Calibri"/>
+          <w:color w:val="auto"/>
+          <w:spacing w:val="0"/>
+          <w:position w:val="0"/>
+          <w:sz w:val="24"/>
+          <w:shd w:fill="auto" w:val="clear"/>
+        </w:rPr>
         <w:br/>
-        <w:t xml:space="preserve">wahai orang-orang yang beriman, bersabarlah kamu dan kuatkanlah kesabaranmu dan tetaplah bersiap siaga (di perbatasan negerimu) dan bertakwalah kepada Allah, supaya kamu beruntung</w:t>
-      </w:r>
-    </w:p>
-    <w:p>
-      <w:pPr>
-        <w:spacing w:before="0" w:after="200" w:line="276"/>
-        <w:ind w:right="0" w:left="0" w:firstLine="0"/>
-        <w:jc w:val="left"/>
-        <w:rPr>
-          <w:rFonts w:ascii="Calibri" w:hAnsi="Calibri" w:cs="Calibri" w:eastAsia="Calibri"/>
-          <w:color w:val="auto"/>
-          <w:spacing w:val="0"/>
-          <w:position w:val="0"/>
-          <w:sz w:val="24"/>
-          <w:shd w:fill="auto" w:val="clear"/>
-        </w:rPr>
-      </w:pPr>
-      <w:r>
-        <w:rPr>
-          <w:rFonts w:ascii="Calibri" w:hAnsi="Calibri" w:cs="Calibri" w:eastAsia="Calibri"/>
-          <w:color w:val="auto"/>
-          <w:spacing w:val="0"/>
-          <w:position w:val="0"/>
-          <w:sz w:val="24"/>
-          <w:shd w:fill="auto" w:val="clear"/>
-        </w:rPr>
-        <w:t xml:space="preserve">ar rum:60</w:t>
-        <w:br/>
-        <w:t xml:space="preserve">dan bersabarlah kamu, sesungguhnya janji Allah adalah benar dan sekali-kali janganlah orang-orang yang tidak menyakini (kebenaran ayat-ayat Allah) itu menggelisahkan kamu.</w:t>
-      </w:r>
-    </w:p>
-    <w:p>
-      <w:pPr>
-        <w:spacing w:before="0" w:after="200" w:line="276"/>
-        <w:ind w:right="0" w:left="0" w:firstLine="0"/>
-        <w:jc w:val="left"/>
-        <w:rPr>
-          <w:rFonts w:ascii="Calibri" w:hAnsi="Calibri" w:cs="Calibri" w:eastAsia="Calibri"/>
-          <w:color w:val="auto"/>
-          <w:spacing w:val="0"/>
-          <w:position w:val="0"/>
-          <w:sz w:val="24"/>
-          <w:shd w:fill="auto" w:val="clear"/>
-        </w:rPr>
-      </w:pPr>
-      <w:r>
-        <w:rPr>
-          <w:rFonts w:ascii="Calibri" w:hAnsi="Calibri" w:cs="Calibri" w:eastAsia="Calibri"/>
-          <w:color w:val="auto"/>
-          <w:spacing w:val="0"/>
-          <w:position w:val="0"/>
-          <w:sz w:val="24"/>
-          <w:shd w:fill="auto" w:val="clear"/>
-        </w:rPr>
-        <w:t xml:space="preserve">hidup itu berputar begitu pun zaman,</w:t>
-      </w:r>
-    </w:p>
-    <w:p>
-      <w:pPr>
-        <w:spacing w:before="0" w:after="200" w:line="276"/>
-        <w:ind w:right="0" w:left="0" w:firstLine="0"/>
-        <w:jc w:val="left"/>
-        <w:rPr>
-          <w:rFonts w:ascii="Calibri" w:hAnsi="Calibri" w:cs="Calibri" w:eastAsia="Calibri"/>
-          <w:color w:val="auto"/>
-          <w:spacing w:val="0"/>
-          <w:position w:val="0"/>
-          <w:sz w:val="24"/>
-          <w:shd w:fill="auto" w:val="clear"/>
-        </w:rPr>
-      </w:pPr>
-      <w:r>
-        <w:rPr>
-          <w:rFonts w:ascii="Calibri" w:hAnsi="Calibri" w:cs="Calibri" w:eastAsia="Calibri"/>
-          <w:color w:val="auto"/>
-          <w:spacing w:val="0"/>
-          <w:position w:val="0"/>
-          <w:sz w:val="24"/>
-          <w:shd w:fill="auto" w:val="clear"/>
-        </w:rPr>
-        <w:t xml:space="preserve">ali imran:140</w:t>
-        <w:br/>
-        <w:t xml:space="preserve">Jika kamu (pada perang Uhud) mendapat luka, maka mereka pun (pada perang Badar) mendapat luka yang serupa. Dan masa (kejayaan dan kehancuran) itu, Kami pergilirkan di antara manusia (agar mereka mendapat pelajaran), dan agar Allah membedakan orang-orang yang beriman (dengan orang-orang kafir) dan agar sebagian kamu dijadikan-Nya (gugur sebagai) syuhada. Dan Allah tidak menyukai orang-orang zalim,</w:t>
-      </w:r>
-    </w:p>
-    <w:p>
-      <w:pPr>
-        <w:spacing w:before="0" w:after="200" w:line="276"/>
-        <w:ind w:right="0" w:left="0" w:firstLine="0"/>
-        <w:jc w:val="left"/>
-        <w:rPr>
-          <w:rFonts w:ascii="Calibri" w:hAnsi="Calibri" w:cs="Calibri" w:eastAsia="Calibri"/>
-          <w:color w:val="auto"/>
-          <w:spacing w:val="0"/>
-          <w:position w:val="0"/>
-          <w:sz w:val="24"/>
-          <w:shd w:fill="auto" w:val="clear"/>
-        </w:rPr>
-      </w:pPr>
-      <w:r>
-        <w:rPr>
-          <w:rFonts w:ascii="Calibri" w:hAnsi="Calibri" w:cs="Calibri" w:eastAsia="Calibri"/>
-          <w:color w:val="auto"/>
-          <w:spacing w:val="0"/>
-          <w:position w:val="0"/>
-          <w:sz w:val="24"/>
-          <w:shd w:fill="auto" w:val="clear"/>
-        </w:rPr>
-        <w:t xml:space="preserve">apa maksud "tidak datang zaman yang lebih buruk daripada sebelumnya"  ?</w:t>
-        <w:br/>
+      </w:r>
+      <w:r>
+        <w:rPr>
+          <w:rFonts w:ascii="Calibri" w:hAnsi="Calibri" w:cs="Calibri" w:eastAsia="Calibri"/>
+          <w:color w:val="auto"/>
+          <w:spacing w:val="0"/>
+          <w:position w:val="0"/>
+          <w:sz w:val="24"/>
+          <w:shd w:fill="auto" w:val="clear"/>
+        </w:rPr>
         <w:t xml:space="preserve">ada keterangan beberapa ulama terhadap pernyataan di atas,</w:t>
       </w:r>
     </w:p>

</xml_diff>